<commit_message>
se modifico la caratula
</commit_message>
<xml_diff>
--- a/Caratula.docx
+++ b/Caratula.docx
@@ -870,7 +870,6 @@
                                 <w:lang w:val="es-MX"/>
                               </w:rPr>
                             </w:pPr>
-                            <w:proofErr w:type="spellStart"/>
                             <w:r>
                               <w:rPr>
                                 <w:rFonts w:ascii="Zilla Slab" w:hAnsi="Zilla Slab"/>
@@ -879,40 +878,7 @@
                                 <w:szCs w:val="40"/>
                                 <w:lang w:val="es-MX"/>
                               </w:rPr>
-                              <w:t>Mgtr</w:t>
-                            </w:r>
-                            <w:proofErr w:type="spellEnd"/>
-                            <w:r>
-                              <w:rPr>
-                                <w:rFonts w:ascii="Zilla Slab" w:hAnsi="Zilla Slab"/>
-                                <w:color w:val="365F91" w:themeColor="accent1" w:themeShade="BF"/>
-                                <w:sz w:val="40"/>
-                                <w:szCs w:val="40"/>
-                                <w:lang w:val="es-MX"/>
-                              </w:rPr>
-                              <w:t xml:space="preserve">. Cecilia E. </w:t>
-                            </w:r>
-                            <w:proofErr w:type="spellStart"/>
-                            <w:r>
-                              <w:rPr>
-                                <w:rFonts w:ascii="Zilla Slab" w:hAnsi="Zilla Slab"/>
-                                <w:color w:val="365F91" w:themeColor="accent1" w:themeShade="BF"/>
-                                <w:sz w:val="40"/>
-                                <w:szCs w:val="40"/>
-                                <w:lang w:val="es-MX"/>
-                              </w:rPr>
-                              <w:t>Gallardo</w:t>
-                            </w:r>
-                            <w:proofErr w:type="spellEnd"/>
-                            <w:r>
-                              <w:rPr>
-                                <w:rFonts w:ascii="Zilla Slab" w:hAnsi="Zilla Slab"/>
-                                <w:color w:val="365F91" w:themeColor="accent1" w:themeShade="BF"/>
-                                <w:sz w:val="40"/>
-                                <w:szCs w:val="40"/>
-                                <w:lang w:val="es-MX"/>
-                              </w:rPr>
-                              <w:t xml:space="preserve"> - Prof. Adjunto a cargo de la Cátedra</w:t>
+                              <w:t>Mgtr. Cecilia E. Gallardo - Prof. Adjunto a cargo de la Cátedra</w:t>
                             </w:r>
                           </w:p>
                           <w:p>
@@ -938,27 +904,7 @@
                                 <w:szCs w:val="40"/>
                                 <w:lang w:val="es-MX"/>
                               </w:rPr>
-                              <w:t xml:space="preserve">Esp. Marta del V. Miranda - </w:t>
-                            </w:r>
-                            <w:r>
-                              <w:rPr>
-                                <w:rFonts w:ascii="Zilla Slab" w:hAnsi="Zilla Slab"/>
-                                <w:color w:val="365F91" w:themeColor="accent1" w:themeShade="BF"/>
-                                <w:sz w:val="40"/>
-                                <w:szCs w:val="40"/>
-                                <w:lang w:val="es-MX"/>
-                              </w:rPr>
-                              <w:t>responsable</w:t>
-                            </w:r>
-                            <w:r>
-                              <w:rPr>
-                                <w:rFonts w:ascii="Zilla Slab" w:hAnsi="Zilla Slab"/>
-                                <w:color w:val="365F91" w:themeColor="accent1" w:themeShade="BF"/>
-                                <w:sz w:val="40"/>
-                                <w:szCs w:val="40"/>
-                                <w:lang w:val="es-MX"/>
-                              </w:rPr>
-                              <w:t xml:space="preserve"> prácticas y de Clases Laboratorio</w:t>
+                              <w:t>Esp. Marta del V. Miranda - responsable prácticas y de Clases Laboratorio</w:t>
                             </w:r>
                           </w:p>
                         </w:txbxContent>
@@ -1254,7 +1200,6 @@
                               </w:rPr>
                               <w:t xml:space="preserve">De La Fuente Gonzalo </w:t>
                             </w:r>
-                            <w:proofErr w:type="gramStart"/>
                             <w:r>
                               <w:rPr>
                                 <w:rFonts w:ascii="Arial" w:hAnsi="Arial" w:cs="Arial"/>
@@ -1294,33 +1239,7 @@
                                 <w:szCs w:val="32"/>
                               </w:rPr>
                               <w:tab/>
-                            </w:r>
-                            <w:proofErr w:type="spellStart"/>
-                            <w:r>
-                              <w:rPr>
-                                <w:rFonts w:ascii="Arial" w:hAnsi="Arial" w:cs="Arial"/>
-                                <w:sz w:val="32"/>
-                                <w:szCs w:val="32"/>
-                              </w:rPr>
-                              <w:t>M.U.N</w:t>
-                            </w:r>
-                            <w:proofErr w:type="gramEnd"/>
-                            <w:r>
-                              <w:rPr>
-                                <w:rFonts w:ascii="Arial" w:hAnsi="Arial" w:cs="Arial"/>
-                                <w:sz w:val="32"/>
-                                <w:szCs w:val="32"/>
-                              </w:rPr>
-                              <w:t>°</w:t>
-                            </w:r>
-                            <w:proofErr w:type="spellEnd"/>
-                            <w:r>
-                              <w:rPr>
-                                <w:rFonts w:ascii="Arial" w:hAnsi="Arial" w:cs="Arial"/>
-                                <w:sz w:val="32"/>
-                                <w:szCs w:val="32"/>
-                              </w:rPr>
-                              <w:t>: 01561</w:t>
+                              <w:t>M.U.N°: 01561</w:t>
                             </w:r>
                           </w:p>
                           <w:p>
@@ -1344,7 +1263,6 @@
                               </w:rPr>
                               <w:t xml:space="preserve">Agüero Kevin </w:t>
                             </w:r>
-                            <w:proofErr w:type="gramStart"/>
                             <w:r>
                               <w:rPr>
                                 <w:rFonts w:ascii="Arial" w:hAnsi="Arial" w:cs="Arial"/>
@@ -1400,33 +1318,7 @@
                                 <w:szCs w:val="32"/>
                               </w:rPr>
                               <w:tab/>
-                            </w:r>
-                            <w:proofErr w:type="spellStart"/>
-                            <w:r>
-                              <w:rPr>
-                                <w:rFonts w:ascii="Arial" w:hAnsi="Arial" w:cs="Arial"/>
-                                <w:sz w:val="32"/>
-                                <w:szCs w:val="32"/>
-                              </w:rPr>
-                              <w:t>M.U.N</w:t>
-                            </w:r>
-                            <w:proofErr w:type="gramEnd"/>
-                            <w:r>
-                              <w:rPr>
-                                <w:rFonts w:ascii="Arial" w:hAnsi="Arial" w:cs="Arial"/>
-                                <w:sz w:val="32"/>
-                                <w:szCs w:val="32"/>
-                              </w:rPr>
-                              <w:t>°</w:t>
-                            </w:r>
-                            <w:proofErr w:type="spellEnd"/>
-                            <w:r>
-                              <w:rPr>
-                                <w:rFonts w:ascii="Arial" w:hAnsi="Arial" w:cs="Arial"/>
-                                <w:sz w:val="32"/>
-                                <w:szCs w:val="32"/>
-                              </w:rPr>
-                              <w:t>: 01563</w:t>
+                              <w:t>M.U.N°: 01563</w:t>
                             </w:r>
                           </w:p>
                         </w:txbxContent>
@@ -1795,8 +1687,8 @@
                               <w:rPr>
                                 <w:rFonts w:ascii="Zilla Slab" w:hAnsi="Zilla Slab"/>
                                 <w:color w:val="365F91" w:themeColor="accent1" w:themeShade="BF"/>
-                                <w:sz w:val="40"/>
-                                <w:szCs w:val="40"/>
+                                <w:sz w:val="32"/>
+                                <w:szCs w:val="32"/>
                               </w:rPr>
                             </w:pPr>
                             <w:r>
@@ -1819,6 +1711,27 @@
                               </w:rPr>
                               <w:t xml:space="preserve">: </w:t>
                             </w:r>
+                            <w:hyperlink r:id="rId13" w:history="1">
+                              <w:r>
+                                <w:rPr>
+                                  <w:rStyle w:val="Hipervnculo"/>
+                                  <w:rFonts w:ascii="Zilla Slab" w:hAnsi="Zilla Slab"/>
+                                  <w:sz w:val="32"/>
+                                  <w:szCs w:val="32"/>
+                                </w:rPr>
+                                <w:t>https://github.com/GonzaloDeLaFuente3/ROTISERIA-EL-MEJOR-SABOR.git</w:t>
+                              </w:r>
+                            </w:hyperlink>
+                          </w:p>
+                          <w:p>
+                            <w:pPr>
+                              <w:rPr>
+                                <w:rFonts w:ascii="Zilla Slab" w:hAnsi="Zilla Slab"/>
+                                <w:color w:val="365F91" w:themeColor="accent1" w:themeShade="BF"/>
+                                <w:sz w:val="40"/>
+                                <w:szCs w:val="40"/>
+                              </w:rPr>
+                            </w:pPr>
                             <w:r>
                               <w:rPr>
                                 <w:rFonts w:ascii="Zilla Slab" w:hAnsi="Zilla Slab"/>
@@ -1826,7 +1739,7 @@
                                 <w:sz w:val="32"/>
                                 <w:szCs w:val="32"/>
                               </w:rPr>
-                              <w:t>https://github.com/GonzaloDeLaFuente3/ROTISERIA-EL-MEJOR-SABOR.git</w:t>
+                              <w:t>El desarrollo del trabajo practico N°1 se encuentra en la rama “Tp_1”</w:t>
                             </w:r>
                           </w:p>
                         </w:txbxContent>
@@ -1848,7 +1761,11 @@
           </mc:Choice>
           <mc:Fallback>
             <w:pict>
-              <v:shape w14:anchorId="55E11664" id="_x0000_s1031" type="#_x0000_t202" style="position:absolute;left:0;text-align:left;margin-left:-16.2pt;margin-top:22.75pt;width:549pt;height:110.6pt;z-index:251653120;visibility:visible;mso-wrap-style:square;mso-width-percent:0;mso-height-percent:200;mso-wrap-distance-left:9pt;mso-wrap-distance-top:3.6pt;mso-wrap-distance-right:9pt;mso-wrap-distance-bottom:3.6pt;mso-position-horizontal:absolute;mso-position-horizontal-relative:text;mso-position-vertical:absolute;mso-position-vertical-relative:text;mso-width-percent:0;mso-height-percent:200;mso-width-relative:margin;mso-height-relative:margin;v-text-anchor:top" o:gfxdata="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" filled="f" stroked="f">
+              <v:shapetype w14:anchorId="55E11664" id="_x0000_t202" coordsize="21600,21600" o:spt="202" path="m,l,21600r21600,l21600,xe">
+                <v:stroke joinstyle="miter"/>
+                <v:path gradientshapeok="t" o:connecttype="rect"/>
+              </v:shapetype>
+              <v:shape id="_x0000_s1031" type="#_x0000_t202" style="position:absolute;left:0;text-align:left;margin-left:-16.2pt;margin-top:22.75pt;width:549pt;height:110.6pt;z-index:251653120;visibility:visible;mso-wrap-style:square;mso-width-percent:0;mso-height-percent:200;mso-wrap-distance-left:9pt;mso-wrap-distance-top:3.6pt;mso-wrap-distance-right:9pt;mso-wrap-distance-bottom:3.6pt;mso-position-horizontal:absolute;mso-position-horizontal-relative:text;mso-position-vertical:absolute;mso-position-vertical-relative:text;mso-width-percent:0;mso-height-percent:200;mso-width-relative:margin;mso-height-relative:margin;v-text-anchor:top" o:gfxdata="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" filled="f" stroked="f">
                 <v:textbox style="mso-fit-shape-to-text:t">
                   <w:txbxContent>
                     <w:p>
@@ -1856,8 +1773,8 @@
                         <w:rPr>
                           <w:rFonts w:ascii="Zilla Slab" w:hAnsi="Zilla Slab"/>
                           <w:color w:val="365F91" w:themeColor="accent1" w:themeShade="BF"/>
-                          <w:sz w:val="40"/>
-                          <w:szCs w:val="40"/>
+                          <w:sz w:val="32"/>
+                          <w:szCs w:val="32"/>
                         </w:rPr>
                       </w:pPr>
                       <w:r>
@@ -1880,6 +1797,27 @@
                         </w:rPr>
                         <w:t xml:space="preserve">: </w:t>
                       </w:r>
+                      <w:hyperlink r:id="rId14" w:history="1">
+                        <w:r>
+                          <w:rPr>
+                            <w:rStyle w:val="Hipervnculo"/>
+                            <w:rFonts w:ascii="Zilla Slab" w:hAnsi="Zilla Slab"/>
+                            <w:sz w:val="32"/>
+                            <w:szCs w:val="32"/>
+                          </w:rPr>
+                          <w:t>https://github.com/GonzaloDeLaFuente3/ROTISERIA-EL-MEJOR-SABOR.git</w:t>
+                        </w:r>
+                      </w:hyperlink>
+                    </w:p>
+                    <w:p>
+                      <w:pPr>
+                        <w:rPr>
+                          <w:rFonts w:ascii="Zilla Slab" w:hAnsi="Zilla Slab"/>
+                          <w:color w:val="365F91" w:themeColor="accent1" w:themeShade="BF"/>
+                          <w:sz w:val="40"/>
+                          <w:szCs w:val="40"/>
+                        </w:rPr>
+                      </w:pPr>
                       <w:r>
                         <w:rPr>
                           <w:rFonts w:ascii="Zilla Slab" w:hAnsi="Zilla Slab"/>
@@ -1887,7 +1825,7 @@
                           <w:sz w:val="32"/>
                           <w:szCs w:val="32"/>
                         </w:rPr>
-                        <w:t>https://github.com/GonzaloDeLaFuente3/ROTISERIA-EL-MEJOR-SABOR.git</w:t>
+                        <w:t>El desarrollo del trabajo practico N°1 se encuentra en la rama “Tp_1”</w:t>
                       </w:r>
                     </w:p>
                   </w:txbxContent>
@@ -2694,6 +2632,27 @@
       <w:contextualSpacing/>
     </w:pPr>
   </w:style>
+  <w:style w:type="character" w:styleId="Hipervnculo">
+    <w:name w:val="Hyperlink"/>
+    <w:basedOn w:val="Fuentedeprrafopredeter"/>
+    <w:rsid w:val="00455834"/>
+    <w:rPr>
+      <w:color w:val="0000FF" w:themeColor="hyperlink"/>
+      <w:u w:val="single"/>
+    </w:rPr>
+  </w:style>
+  <w:style w:type="character" w:styleId="Mencinsinresolver">
+    <w:name w:val="Unresolved Mention"/>
+    <w:basedOn w:val="Fuentedeprrafopredeter"/>
+    <w:uiPriority w:val="99"/>
+    <w:semiHidden/>
+    <w:unhideWhenUsed/>
+    <w:rsid w:val="00455834"/>
+    <w:rPr>
+      <w:color w:val="605E5C"/>
+      <w:shd w:val="clear" w:color="auto" w:fill="E1DFDD"/>
+    </w:rPr>
+  </w:style>
 </w:styles>
 </file>
 
@@ -2983,6 +2942,10 @@
 </file>
 
 <file path=customXml/item1.xml><?xml version="1.0" encoding="utf-8"?>
+<b:Sources xmlns:b="http://schemas.openxmlformats.org/officeDocument/2006/bibliography" xmlns="http://schemas.openxmlformats.org/officeDocument/2006/bibliography" SelectedStyle="\APASixthEditionOfficeOnline.xsl" StyleName="APA" Version="6"/>
+</file>
+
+<file path=customXml/item2.xml><?xml version="1.0" encoding="utf-8"?>
 <s:customData xmlns="http://www.wps.cn/officeDocument/2013/wpsCustomData" xmlns:s="http://www.wps.cn/officeDocument/2013/wpsCustomData">
   <customSectProps>
     <customSectPr/>
@@ -2990,22 +2953,18 @@
 </s:customData>
 </file>
 
-<file path=customXml/item2.xml><?xml version="1.0" encoding="utf-8"?>
-<b:Sources xmlns:b="http://schemas.openxmlformats.org/officeDocument/2006/bibliography" xmlns="http://schemas.openxmlformats.org/officeDocument/2006/bibliography" SelectedStyle="\APASixthEditionOfficeOnline.xsl" StyleName="APA" Version="6"/>
+<file path=customXml/itemProps1.xml><?xml version="1.0" encoding="utf-8"?>
+<ds:datastoreItem xmlns:ds="http://schemas.openxmlformats.org/officeDocument/2006/customXml" ds:itemID="{3CC8C408-EF5A-4D71-9680-ED9E4E78292C}">
+  <ds:schemaRefs>
+    <ds:schemaRef ds:uri="http://schemas.openxmlformats.org/officeDocument/2006/bibliography"/>
+  </ds:schemaRefs>
+</ds:datastoreItem>
 </file>
 
-<file path=customXml/itemProps1.xml><?xml version="1.0" encoding="utf-8"?>
+<file path=customXml/itemProps2.xml><?xml version="1.0" encoding="utf-8"?>
 <ds:datastoreItem xmlns:ds="http://schemas.openxmlformats.org/officeDocument/2006/customXml" ds:itemID="{B1977F7D-205B-4081-913C-38D41E755F92}">
   <ds:schemaRefs>
     <ds:schemaRef ds:uri="http://www.wps.cn/officeDocument/2013/wpsCustomData"/>
   </ds:schemaRefs>
 </ds:datastoreItem>
-</file>
-
-<file path=customXml/itemProps2.xml><?xml version="1.0" encoding="utf-8"?>
-<ds:datastoreItem xmlns:ds="http://schemas.openxmlformats.org/officeDocument/2006/customXml" ds:itemID="{3CC8C408-EF5A-4D71-9680-ED9E4E78292C}">
-  <ds:schemaRefs>
-    <ds:schemaRef ds:uri="http://schemas.openxmlformats.org/officeDocument/2006/bibliography"/>
-  </ds:schemaRefs>
-</ds:datastoreItem>
 </file>
</xml_diff>